<commit_message>
[demo 1: 15 min + 1h code train model] 2. SIÊU BUG - KO LOG ĐƯỢC MODEL NỮA - Ko run được Kaggle, Colab trên máy của Client
</commit_message>
<xml_diff>
--- a/ThermalHumanDetect_YOLO_2024/utils/report.docx
+++ b/ThermalHumanDetect_YOLO_2024/utils/report.docx
@@ -8375,6 +8375,7 @@
       </w:pPr>
       <w:r>
         <w:rPr>
+          <w:noProof/>
           <w:sz w:val="26"/>
           <w:szCs w:val="26"/>
         </w:rPr>
@@ -8626,14 +8627,460 @@
     <w:p/>
     <w:p>
       <w:r>
+        <w:drawing>
+          <wp:inline distT="0" distB="0" distL="0" distR="0" wp14:anchorId="5D768BDD" wp14:editId="0E941C60">
+            <wp:extent cx="6019333" cy="1941803"/>
+            <wp:effectExtent l="0" t="0" r="635" b="1905"/>
+            <wp:docPr id="10" name="Picture 10"/>
+            <wp:cNvGraphicFramePr>
+              <a:graphicFrameLocks xmlns:a="http://schemas.openxmlformats.org/drawingml/2006/main" noChangeAspect="1"/>
+            </wp:cNvGraphicFramePr>
+            <a:graphic xmlns:a="http://schemas.openxmlformats.org/drawingml/2006/main">
+              <a:graphicData uri="http://schemas.openxmlformats.org/drawingml/2006/picture">
+                <pic:pic xmlns:pic="http://schemas.openxmlformats.org/drawingml/2006/picture">
+                  <pic:nvPicPr>
+                    <pic:cNvPr id="1" name=""/>
+                    <pic:cNvPicPr/>
+                  </pic:nvPicPr>
+                  <pic:blipFill>
+                    <a:blip r:embed="rId24"/>
+                    <a:stretch>
+                      <a:fillRect/>
+                    </a:stretch>
+                  </pic:blipFill>
+                  <pic:spPr>
+                    <a:xfrm>
+                      <a:off x="0" y="0"/>
+                      <a:ext cx="6021289" cy="1942434"/>
+                    </a:xfrm>
+                    <a:prstGeom prst="rect">
+                      <a:avLst/>
+                    </a:prstGeom>
+                  </pic:spPr>
+                </pic:pic>
+              </a:graphicData>
+            </a:graphic>
+          </wp:inline>
+        </w:drawing>
+      </w:r>
+    </w:p>
+    <w:p/>
+    <w:p>
+      <w:pPr>
+        <w:ind w:left="1440" w:firstLine="720"/>
+        <w:rPr>
+          <w:b/>
+          <w:bCs/>
+        </w:rPr>
+      </w:pPr>
+      <w:r>
+        <w:rPr>
+          <w:b/>
+          <w:bCs/>
+        </w:rPr>
+        <w:t>[Bảng kết quả Model sau quá trình Training]</w:t>
+      </w:r>
+    </w:p>
+    <w:p/>
+    <w:p>
+      <w:pPr>
+        <w:rPr>
+          <w:b/>
+          <w:bCs/>
+        </w:rPr>
+      </w:pPr>
+      <w:r>
+        <w:rPr>
+          <w:b/>
+          <w:bCs/>
+        </w:rPr>
+        <w:t>Nhận xét</w:t>
+      </w:r>
+      <w:r>
+        <w:rPr>
+          <w:b/>
+          <w:bCs/>
+        </w:rPr>
+        <w:t xml:space="preserve"> kết quả: </w:t>
+      </w:r>
+    </w:p>
+    <w:p>
+      <w:pPr>
+        <w:pStyle w:val="NormalWeb"/>
+        <w:spacing w:line="360" w:lineRule="auto"/>
+        <w:rPr>
+          <w:sz w:val="26"/>
+          <w:szCs w:val="26"/>
+        </w:rPr>
+      </w:pPr>
+      <w:r>
+        <w:rPr>
+          <w:sz w:val="26"/>
+          <w:szCs w:val="26"/>
+        </w:rPr>
+        <w:t xml:space="preserve">- </w:t>
+      </w:r>
+      <w:r>
+        <w:rPr>
+          <w:b/>
+          <w:bCs/>
+          <w:sz w:val="26"/>
+          <w:szCs w:val="26"/>
+        </w:rPr>
+        <w:t>Trước khi huấn luyện:</w:t>
+      </w:r>
+      <w:r>
+        <w:rPr>
+          <w:sz w:val="26"/>
+          <w:szCs w:val="26"/>
+        </w:rPr>
+        <w:t xml:space="preserve"> Khi thực hiện đánh giá ban đầu trên tập validation, mô hình YOLOv8 đạt Precision là 0.526, Recall là 0.333, mAP@0.5 là 0.526</w:t>
+      </w:r>
+      <w:r>
+        <w:rPr>
+          <w:sz w:val="26"/>
+          <w:szCs w:val="26"/>
+        </w:rPr>
+        <w:t xml:space="preserve">, và </w:t>
+      </w:r>
+      <w:r>
+        <w:t>mAP@0.5:0.95 là 0.333</w:t>
+      </w:r>
+      <w:r>
+        <w:rPr>
+          <w:sz w:val="26"/>
+          <w:szCs w:val="26"/>
+        </w:rPr>
+        <w:t xml:space="preserve">. </w:t>
+      </w:r>
+      <w:r>
+        <w:rPr>
+          <w:b/>
+          <w:bCs/>
+          <w:sz w:val="26"/>
+          <w:szCs w:val="26"/>
+        </w:rPr>
+        <w:t>Đây là các chỉ số từ mô hình YOLOv8 cơ bản chưa được tối ưu hóa.</w:t>
+      </w:r>
+    </w:p>
+    <w:p>
+      <w:pPr>
+        <w:pStyle w:val="NormalWeb"/>
+        <w:spacing w:line="360" w:lineRule="auto"/>
+        <w:rPr>
+          <w:sz w:val="26"/>
+          <w:szCs w:val="26"/>
+        </w:rPr>
+      </w:pPr>
+      <w:r>
+        <w:rPr>
+          <w:sz w:val="26"/>
+          <w:szCs w:val="26"/>
+        </w:rPr>
+        <w:t xml:space="preserve">- </w:t>
+      </w:r>
+      <w:r>
+        <w:rPr>
+          <w:b/>
+          <w:bCs/>
+          <w:sz w:val="26"/>
+          <w:szCs w:val="26"/>
+        </w:rPr>
+        <w:t>Sau khi huấn luyện (3 epochs</w:t>
+      </w:r>
+      <w:r>
+        <w:rPr>
+          <w:b/>
+          <w:bCs/>
+          <w:sz w:val="26"/>
+          <w:szCs w:val="26"/>
+        </w:rPr>
+        <w:t xml:space="preserve"> </w:t>
+      </w:r>
+      <w:r>
+        <w:rPr>
+          <w:b/>
+          <w:bCs/>
+          <w:sz w:val="26"/>
+          <w:szCs w:val="26"/>
+        </w:rPr>
+        <w:t xml:space="preserve">- </w:t>
+      </w:r>
+      <w:r>
+        <w:rPr>
+          <w:b/>
+          <w:bCs/>
+        </w:rPr>
+        <w:t>Yolov8s - No Augmentation</w:t>
+      </w:r>
+      <w:r>
+        <w:rPr>
+          <w:b/>
+          <w:bCs/>
+          <w:sz w:val="26"/>
+          <w:szCs w:val="26"/>
+        </w:rPr>
+        <w:t>)</w:t>
+      </w:r>
+      <w:r>
+        <w:rPr>
+          <w:b/>
+          <w:bCs/>
+          <w:sz w:val="26"/>
+          <w:szCs w:val="26"/>
+        </w:rPr>
+        <w:t xml:space="preserve"> – 0.08h (4.8min)</w:t>
+      </w:r>
+      <w:r>
+        <w:rPr>
+          <w:b/>
+          <w:bCs/>
+          <w:sz w:val="26"/>
+          <w:szCs w:val="26"/>
+        </w:rPr>
+        <w:t>:</w:t>
+      </w:r>
+      <w:r>
+        <w:rPr>
+          <w:sz w:val="26"/>
+          <w:szCs w:val="26"/>
+        </w:rPr>
+        <w:t xml:space="preserve"> Sau 3 epochs huấn luyện, các chỉ số cho thấy sự cải thiện đáng kể: Precision tăng lên 0.808, </w:t>
+      </w:r>
+      <w:r>
+        <w:rPr>
+          <w:sz w:val="26"/>
+          <w:szCs w:val="26"/>
+        </w:rPr>
+        <w:lastRenderedPageBreak/>
+        <w:t>Recall đạt 0.713, mAP@0.5 là 0.808</w:t>
+      </w:r>
+      <w:r>
+        <w:rPr>
+          <w:sz w:val="26"/>
+          <w:szCs w:val="26"/>
+        </w:rPr>
+        <w:t xml:space="preserve"> và </w:t>
+      </w:r>
+      <w:r>
+        <w:t>mAP@0.5:0.95 là 0.499</w:t>
+      </w:r>
+      <w:r>
+        <w:rPr>
+          <w:sz w:val="26"/>
+          <w:szCs w:val="26"/>
+        </w:rPr>
+        <w:t>. Những kết quả này thể hiện rằng mô hình đã học được đặc trưng quan trọng của đối tượng người trong các ảnh nhiệt.</w:t>
+      </w:r>
+    </w:p>
+    <w:p>
+      <w:pPr>
+        <w:pStyle w:val="NormalWeb"/>
+        <w:spacing w:line="360" w:lineRule="auto"/>
+        <w:rPr>
+          <w:sz w:val="26"/>
+          <w:szCs w:val="26"/>
+        </w:rPr>
+      </w:pPr>
+      <w:r>
+        <w:rPr>
+          <w:sz w:val="26"/>
+          <w:szCs w:val="26"/>
+        </w:rPr>
+        <w:t xml:space="preserve">- </w:t>
+      </w:r>
+      <w:r>
+        <w:rPr>
+          <w:b/>
+          <w:bCs/>
+          <w:sz w:val="26"/>
+          <w:szCs w:val="26"/>
+        </w:rPr>
+        <w:t xml:space="preserve">Sau khi huấn luyện (15 </w:t>
+      </w:r>
+      <w:r>
+        <w:rPr>
+          <w:b/>
+          <w:bCs/>
+          <w:sz w:val="26"/>
+          <w:szCs w:val="26"/>
+        </w:rPr>
+        <w:t>epochs</w:t>
+      </w:r>
+      <w:r>
+        <w:rPr>
+          <w:b/>
+          <w:bCs/>
+          <w:sz w:val="26"/>
+          <w:szCs w:val="26"/>
+        </w:rPr>
+        <w:t xml:space="preserve"> - </w:t>
+      </w:r>
+      <w:r>
+        <w:rPr>
+          <w:b/>
+          <w:bCs/>
+        </w:rPr>
+        <w:t>Yolov8s - No Augmentation</w:t>
+      </w:r>
+      <w:r>
+        <w:rPr>
+          <w:b/>
+          <w:bCs/>
+          <w:sz w:val="26"/>
+          <w:szCs w:val="26"/>
+        </w:rPr>
+        <w:t>)</w:t>
+      </w:r>
+      <w:r>
+        <w:rPr>
+          <w:b/>
+          <w:bCs/>
+          <w:sz w:val="26"/>
+          <w:szCs w:val="26"/>
+        </w:rPr>
+        <w:t xml:space="preserve"> </w:t>
+      </w:r>
+      <w:r>
+        <w:rPr>
+          <w:b/>
+          <w:bCs/>
+          <w:sz w:val="26"/>
+          <w:szCs w:val="26"/>
+        </w:rPr>
+        <w:t>–</w:t>
+      </w:r>
+      <w:r>
+        <w:rPr>
+          <w:b/>
+          <w:bCs/>
+          <w:sz w:val="26"/>
+          <w:szCs w:val="26"/>
+        </w:rPr>
+        <w:t xml:space="preserve"> </w:t>
+      </w:r>
+      <w:r>
+        <w:rPr>
+          <w:b/>
+          <w:bCs/>
+          <w:sz w:val="26"/>
+          <w:szCs w:val="26"/>
+        </w:rPr>
+        <w:t>0.4h (24min)</w:t>
+      </w:r>
+      <w:r>
+        <w:rPr>
+          <w:b/>
+          <w:bCs/>
+          <w:sz w:val="26"/>
+          <w:szCs w:val="26"/>
+        </w:rPr>
+        <w:t>:</w:t>
+      </w:r>
+      <w:r>
+        <w:rPr>
+          <w:sz w:val="26"/>
+          <w:szCs w:val="26"/>
+        </w:rPr>
+        <w:t xml:space="preserve"> Sau 15 epochs huấn luyện, các chỉ số tiếp tục cải thiện với Precision đạt 0.865, Recall là 0.811, mAP@0.5 đạt 0.898 và mAP@0.5:0.95 đạt 0.618 trên tập validation. Điều này thể hiện rằng mô hình đã học tốt hơn về khả năng phát hiện và nhận diện đối tượng trong các điều kiện phức tạp.</w:t>
+      </w:r>
+    </w:p>
+    <w:p>
+      <w:pPr>
+        <w:pStyle w:val="NormalWeb"/>
+        <w:spacing w:line="360" w:lineRule="auto"/>
+      </w:pPr>
+      <w:r>
+        <w:rPr>
+          <w:sz w:val="26"/>
+          <w:szCs w:val="26"/>
+        </w:rPr>
+        <w:t xml:space="preserve">- </w:t>
+      </w:r>
+      <w:r>
+        <w:rPr>
+          <w:rStyle w:val="Strong"/>
+          <w:rFonts w:eastAsiaTheme="majorEastAsia"/>
+        </w:rPr>
+        <w:t>Chuyển qua huấn luyện (</w:t>
+      </w:r>
+      <w:r>
+        <w:rPr>
+          <w:rStyle w:val="Strong"/>
+          <w:rFonts w:eastAsiaTheme="majorEastAsia"/>
+        </w:rPr>
+        <w:t>3</w:t>
+      </w:r>
+      <w:r>
+        <w:rPr>
+          <w:rStyle w:val="Strong"/>
+          <w:rFonts w:eastAsiaTheme="majorEastAsia"/>
+        </w:rPr>
+        <w:t>0 epochs – Yolov8m – with Augmentation) – 1.5h (90min):</w:t>
+      </w:r>
+      <w:r>
+        <w:t xml:space="preserve"> Sau khi hoàn tất huấn luyện với mô hình Yolov8m và bổ sung kỹ thuật tăng cường dữ liệu (augmentation), mô hình tiếp tục cải thiện trên tất cả các chỉ số. Precision đạt </w:t>
+      </w:r>
+      <w:r>
+        <w:rPr>
+          <w:rStyle w:val="Strong"/>
+          <w:rFonts w:eastAsiaTheme="majorEastAsia"/>
+        </w:rPr>
+        <w:t>0.912</w:t>
+      </w:r>
+      <w:r>
+        <w:t xml:space="preserve">, Recall tăng lên </w:t>
+      </w:r>
+      <w:r>
+        <w:rPr>
+          <w:rStyle w:val="Strong"/>
+          <w:rFonts w:eastAsiaTheme="majorEastAsia"/>
+        </w:rPr>
+        <w:t>0.867</w:t>
+      </w:r>
+      <w:r>
+        <w:t xml:space="preserve">, mAP@0.5 đạt </w:t>
+      </w:r>
+      <w:r>
+        <w:rPr>
+          <w:rStyle w:val="Strong"/>
+          <w:rFonts w:eastAsiaTheme="majorEastAsia"/>
+        </w:rPr>
+        <w:t>0.921</w:t>
+      </w:r>
+      <w:r>
+        <w:t xml:space="preserve">, và mAP@0.5:0.95 đạt </w:t>
+      </w:r>
+      <w:r>
+        <w:rPr>
+          <w:rStyle w:val="Strong"/>
+          <w:rFonts w:eastAsiaTheme="majorEastAsia"/>
+        </w:rPr>
+        <w:t>0.652</w:t>
+      </w:r>
+      <w:r>
+        <w:t>. Kỹ thuật tăng cường dữ liệu đã giúp mô hình trở nên mạnh mẽ hơn trong việc nhận diện đối tượng người dưới các điều kiện phức tạp và biến động của dữ liệu.</w:t>
+      </w:r>
+    </w:p>
+    <w:p>
+      <w:pPr>
+        <w:pStyle w:val="NormalWeb"/>
+        <w:spacing w:line="360" w:lineRule="auto"/>
+        <w:jc w:val="center"/>
+        <w:rPr>
+          <w:b/>
+          <w:bCs/>
+        </w:rPr>
+      </w:pPr>
+      <w:r>
         <w:rPr>
           <w:noProof/>
         </w:rPr>
         <w:drawing>
-          <wp:inline distT="0" distB="0" distL="0" distR="0" wp14:anchorId="08D37E08" wp14:editId="6368FC19">
+          <wp:inline distT="0" distB="0" distL="0" distR="0" wp14:anchorId="4D426E9A" wp14:editId="0899F027">
             <wp:extent cx="5889811" cy="1887982"/>
             <wp:effectExtent l="0" t="0" r="0" b="0"/>
-            <wp:docPr id="7" name="Picture 7"/>
+            <wp:docPr id="8" name="Picture 8"/>
             <wp:cNvGraphicFramePr>
               <a:graphicFrameLocks xmlns:a="http://schemas.openxmlformats.org/drawingml/2006/main" noChangeAspect="1"/>
             </wp:cNvGraphicFramePr>
@@ -8647,7 +9094,7 @@
                     </pic:cNvPicPr>
                   </pic:nvPicPr>
                   <pic:blipFill>
-                    <a:blip r:embed="rId24">
+                    <a:blip r:embed="rId25">
                       <a:extLst>
                         <a:ext uri="{28A0092B-C50C-407E-A947-70E740481C1C}">
                           <a14:useLocalDpi xmlns:a14="http://schemas.microsoft.com/office/drawing/2010/main" val="0"/>
@@ -8676,50 +9123,6 @@
         </w:drawing>
       </w:r>
     </w:p>
-    <w:p/>
-    <w:p/>
-    <w:p/>
-    <w:p>
-      <w:r>
-        <w:lastRenderedPageBreak/>
-        <w:drawing>
-          <wp:inline distT="0" distB="0" distL="0" distR="0" wp14:anchorId="4A238766" wp14:editId="062180F7">
-            <wp:extent cx="5972175" cy="4671060"/>
-            <wp:effectExtent l="0" t="0" r="9525" b="0"/>
-            <wp:docPr id="6" name="Picture 6"/>
-            <wp:cNvGraphicFramePr>
-              <a:graphicFrameLocks xmlns:a="http://schemas.openxmlformats.org/drawingml/2006/main" noChangeAspect="1"/>
-            </wp:cNvGraphicFramePr>
-            <a:graphic xmlns:a="http://schemas.openxmlformats.org/drawingml/2006/main">
-              <a:graphicData uri="http://schemas.openxmlformats.org/drawingml/2006/picture">
-                <pic:pic xmlns:pic="http://schemas.openxmlformats.org/drawingml/2006/picture">
-                  <pic:nvPicPr>
-                    <pic:cNvPr id="1" name=""/>
-                    <pic:cNvPicPr/>
-                  </pic:nvPicPr>
-                  <pic:blipFill>
-                    <a:blip r:embed="rId25"/>
-                    <a:stretch>
-                      <a:fillRect/>
-                    </a:stretch>
-                  </pic:blipFill>
-                  <pic:spPr>
-                    <a:xfrm>
-                      <a:off x="0" y="0"/>
-                      <a:ext cx="5972175" cy="4671060"/>
-                    </a:xfrm>
-                    <a:prstGeom prst="rect">
-                      <a:avLst/>
-                    </a:prstGeom>
-                  </pic:spPr>
-                </pic:pic>
-              </a:graphicData>
-            </a:graphic>
-          </wp:inline>
-        </w:drawing>
-      </w:r>
-    </w:p>
-    <w:p/>
     <w:p>
       <w:pPr>
         <w:ind w:left="1440" w:firstLine="720"/>
@@ -8734,380 +9137,6 @@
           <w:bCs/>
         </w:rPr>
         <w:t>[Bảng kết quả Model sau quá trình Training]</w:t>
-      </w:r>
-    </w:p>
-    <w:p/>
-    <w:p>
-      <w:pPr>
-        <w:rPr>
-          <w:b/>
-          <w:bCs/>
-        </w:rPr>
-      </w:pPr>
-      <w:r>
-        <w:rPr>
-          <w:b/>
-          <w:bCs/>
-        </w:rPr>
-        <w:t>Nhận xét</w:t>
-      </w:r>
-      <w:r>
-        <w:rPr>
-          <w:b/>
-          <w:bCs/>
-        </w:rPr>
-        <w:t xml:space="preserve"> kết quả: </w:t>
-      </w:r>
-    </w:p>
-    <w:p>
-      <w:pPr>
-        <w:pStyle w:val="NormalWeb"/>
-        <w:spacing w:line="360" w:lineRule="auto"/>
-        <w:rPr>
-          <w:sz w:val="26"/>
-          <w:szCs w:val="26"/>
-        </w:rPr>
-      </w:pPr>
-      <w:r>
-        <w:rPr>
-          <w:sz w:val="26"/>
-          <w:szCs w:val="26"/>
-        </w:rPr>
-        <w:t xml:space="preserve">- </w:t>
-      </w:r>
-      <w:r>
-        <w:rPr>
-          <w:b/>
-          <w:bCs/>
-          <w:sz w:val="26"/>
-          <w:szCs w:val="26"/>
-        </w:rPr>
-        <w:t>Trước khi huấn luyện:</w:t>
-      </w:r>
-      <w:r>
-        <w:rPr>
-          <w:sz w:val="26"/>
-          <w:szCs w:val="26"/>
-        </w:rPr>
-        <w:t xml:space="preserve"> Khi thực hiện đánh giá ban đầu trên tập validation, mô hình YOLOv8 đạt Precision là 0.526, Recall là 0.333, mAP@0.5 là 0.526</w:t>
-      </w:r>
-      <w:r>
-        <w:rPr>
-          <w:sz w:val="26"/>
-          <w:szCs w:val="26"/>
-        </w:rPr>
-        <w:t xml:space="preserve">, và </w:t>
-      </w:r>
-      <w:r>
-        <w:t>mAP@0.5:0.95 là 0.333</w:t>
-      </w:r>
-      <w:r>
-        <w:rPr>
-          <w:sz w:val="26"/>
-          <w:szCs w:val="26"/>
-        </w:rPr>
-        <w:t xml:space="preserve">. </w:t>
-      </w:r>
-      <w:r>
-        <w:rPr>
-          <w:b/>
-          <w:bCs/>
-          <w:sz w:val="26"/>
-          <w:szCs w:val="26"/>
-        </w:rPr>
-        <w:t>Đây là các chỉ số từ mô hình YOLOv8 cơ bản chưa được tối ưu hóa.</w:t>
-      </w:r>
-    </w:p>
-    <w:p>
-      <w:pPr>
-        <w:pStyle w:val="NormalWeb"/>
-        <w:spacing w:line="360" w:lineRule="auto"/>
-        <w:rPr>
-          <w:sz w:val="26"/>
-          <w:szCs w:val="26"/>
-        </w:rPr>
-      </w:pPr>
-      <w:r>
-        <w:rPr>
-          <w:sz w:val="26"/>
-          <w:szCs w:val="26"/>
-        </w:rPr>
-        <w:t xml:space="preserve">- </w:t>
-      </w:r>
-      <w:r>
-        <w:rPr>
-          <w:b/>
-          <w:bCs/>
-          <w:sz w:val="26"/>
-          <w:szCs w:val="26"/>
-        </w:rPr>
-        <w:t>Sau khi huấn luyện (3 epochs</w:t>
-      </w:r>
-      <w:r>
-        <w:rPr>
-          <w:b/>
-          <w:bCs/>
-          <w:sz w:val="26"/>
-          <w:szCs w:val="26"/>
-        </w:rPr>
-        <w:t xml:space="preserve"> </w:t>
-      </w:r>
-      <w:r>
-        <w:rPr>
-          <w:b/>
-          <w:bCs/>
-          <w:sz w:val="26"/>
-          <w:szCs w:val="26"/>
-        </w:rPr>
-        <w:t xml:space="preserve">- </w:t>
-      </w:r>
-      <w:r>
-        <w:rPr>
-          <w:b/>
-          <w:bCs/>
-        </w:rPr>
-        <w:t>Yolov8s - No Augmentation</w:t>
-      </w:r>
-      <w:r>
-        <w:rPr>
-          <w:b/>
-          <w:bCs/>
-          <w:sz w:val="26"/>
-          <w:szCs w:val="26"/>
-        </w:rPr>
-        <w:t>)</w:t>
-      </w:r>
-      <w:r>
-        <w:rPr>
-          <w:b/>
-          <w:bCs/>
-          <w:sz w:val="26"/>
-          <w:szCs w:val="26"/>
-        </w:rPr>
-        <w:t xml:space="preserve"> – 0.08h (4.8min)</w:t>
-      </w:r>
-      <w:r>
-        <w:rPr>
-          <w:b/>
-          <w:bCs/>
-          <w:sz w:val="26"/>
-          <w:szCs w:val="26"/>
-        </w:rPr>
-        <w:t>:</w:t>
-      </w:r>
-      <w:r>
-        <w:rPr>
-          <w:sz w:val="26"/>
-          <w:szCs w:val="26"/>
-        </w:rPr>
-        <w:t xml:space="preserve"> Sau 3 epochs huấn luyện, các chỉ số cho thấy sự cải thiện đáng kể: Precision tăng lên 0.808, Recall đạt 0.713, mAP@0.5 là 0.808</w:t>
-      </w:r>
-      <w:r>
-        <w:rPr>
-          <w:sz w:val="26"/>
-          <w:szCs w:val="26"/>
-        </w:rPr>
-        <w:t xml:space="preserve"> và </w:t>
-      </w:r>
-      <w:r>
-        <w:t>mAP@0.5:0.95 là 0.499</w:t>
-      </w:r>
-      <w:r>
-        <w:rPr>
-          <w:sz w:val="26"/>
-          <w:szCs w:val="26"/>
-        </w:rPr>
-        <w:t>. Những kết quả này thể hiện rằng mô hình đã học được đặc trưng quan trọng của đối tượng người trong các ảnh nhiệt.</w:t>
-      </w:r>
-    </w:p>
-    <w:p>
-      <w:pPr>
-        <w:pStyle w:val="NormalWeb"/>
-        <w:spacing w:line="360" w:lineRule="auto"/>
-        <w:rPr>
-          <w:sz w:val="26"/>
-          <w:szCs w:val="26"/>
-        </w:rPr>
-      </w:pPr>
-      <w:r>
-        <w:rPr>
-          <w:sz w:val="26"/>
-          <w:szCs w:val="26"/>
-        </w:rPr>
-        <w:lastRenderedPageBreak/>
-        <w:t xml:space="preserve">- </w:t>
-      </w:r>
-      <w:r>
-        <w:rPr>
-          <w:b/>
-          <w:bCs/>
-          <w:sz w:val="26"/>
-          <w:szCs w:val="26"/>
-        </w:rPr>
-        <w:t xml:space="preserve">Sau khi huấn luyện (15 </w:t>
-      </w:r>
-      <w:r>
-        <w:rPr>
-          <w:b/>
-          <w:bCs/>
-          <w:sz w:val="26"/>
-          <w:szCs w:val="26"/>
-        </w:rPr>
-        <w:t>epochs</w:t>
-      </w:r>
-      <w:r>
-        <w:rPr>
-          <w:b/>
-          <w:bCs/>
-          <w:sz w:val="26"/>
-          <w:szCs w:val="26"/>
-        </w:rPr>
-        <w:t xml:space="preserve"> - </w:t>
-      </w:r>
-      <w:r>
-        <w:rPr>
-          <w:b/>
-          <w:bCs/>
-        </w:rPr>
-        <w:t>Yolov8s - No Augmentation</w:t>
-      </w:r>
-      <w:r>
-        <w:rPr>
-          <w:b/>
-          <w:bCs/>
-          <w:sz w:val="26"/>
-          <w:szCs w:val="26"/>
-        </w:rPr>
-        <w:t>)</w:t>
-      </w:r>
-      <w:r>
-        <w:rPr>
-          <w:b/>
-          <w:bCs/>
-          <w:sz w:val="26"/>
-          <w:szCs w:val="26"/>
-        </w:rPr>
-        <w:t xml:space="preserve"> </w:t>
-      </w:r>
-      <w:r>
-        <w:rPr>
-          <w:b/>
-          <w:bCs/>
-          <w:sz w:val="26"/>
-          <w:szCs w:val="26"/>
-        </w:rPr>
-        <w:t>–</w:t>
-      </w:r>
-      <w:r>
-        <w:rPr>
-          <w:b/>
-          <w:bCs/>
-          <w:sz w:val="26"/>
-          <w:szCs w:val="26"/>
-        </w:rPr>
-        <w:t xml:space="preserve"> </w:t>
-      </w:r>
-      <w:r>
-        <w:rPr>
-          <w:b/>
-          <w:bCs/>
-          <w:sz w:val="26"/>
-          <w:szCs w:val="26"/>
-        </w:rPr>
-        <w:t>0.4h (24min)</w:t>
-      </w:r>
-      <w:r>
-        <w:rPr>
-          <w:b/>
-          <w:bCs/>
-          <w:sz w:val="26"/>
-          <w:szCs w:val="26"/>
-        </w:rPr>
-        <w:t>:</w:t>
-      </w:r>
-      <w:r>
-        <w:rPr>
-          <w:sz w:val="26"/>
-          <w:szCs w:val="26"/>
-        </w:rPr>
-        <w:t xml:space="preserve"> Sau 15 epochs huấn luyện, các chỉ số tiếp tục cải thiện với Precision đạt 0.865, Recall là 0.811, mAP@0.5 đạt 0.898 và mAP@0.5:0.95 đạt 0.618 trên tập validation. Điều này thể hiện rằng mô hình đã học tốt hơn về khả năng phát hiện và nhận diện đối tượng trong các điều kiện phức tạp.</w:t>
-      </w:r>
-    </w:p>
-    <w:p>
-      <w:pPr>
-        <w:pStyle w:val="NormalWeb"/>
-        <w:spacing w:line="360" w:lineRule="auto"/>
-      </w:pPr>
-      <w:r>
-        <w:rPr>
-          <w:sz w:val="26"/>
-          <w:szCs w:val="26"/>
-        </w:rPr>
-        <w:t xml:space="preserve">- </w:t>
-      </w:r>
-      <w:r>
-        <w:rPr>
-          <w:rStyle w:val="Strong"/>
-          <w:rFonts w:eastAsiaTheme="majorEastAsia"/>
-        </w:rPr>
-        <w:t>Chuyển qua huấn luyện (</w:t>
-      </w:r>
-      <w:r>
-        <w:rPr>
-          <w:rStyle w:val="Strong"/>
-          <w:rFonts w:eastAsiaTheme="majorEastAsia"/>
-        </w:rPr>
-        <w:t>3</w:t>
-      </w:r>
-      <w:r>
-        <w:rPr>
-          <w:rStyle w:val="Strong"/>
-          <w:rFonts w:eastAsiaTheme="majorEastAsia"/>
-        </w:rPr>
-        <w:t>0 epochs – Yolov8m – with Augmentation) – 1.5h (90min):</w:t>
-      </w:r>
-      <w:r>
-        <w:t xml:space="preserve"> Sau khi hoàn tất huấn luyện với mô hình Yolov8m và bổ sung kỹ thuật tăng cường dữ liệu (augmentation), mô hình tiếp tục cải thiện trên tất cả các chỉ số. Precision đạt </w:t>
-      </w:r>
-      <w:r>
-        <w:rPr>
-          <w:rStyle w:val="Strong"/>
-          <w:rFonts w:eastAsiaTheme="majorEastAsia"/>
-        </w:rPr>
-        <w:t>0.912</w:t>
-      </w:r>
-      <w:r>
-        <w:t xml:space="preserve">, Recall tăng lên </w:t>
-      </w:r>
-      <w:r>
-        <w:rPr>
-          <w:rStyle w:val="Strong"/>
-          <w:rFonts w:eastAsiaTheme="majorEastAsia"/>
-        </w:rPr>
-        <w:t>0.867</w:t>
-      </w:r>
-      <w:r>
-        <w:t xml:space="preserve">, mAP@0.5 đạt </w:t>
-      </w:r>
-      <w:r>
-        <w:rPr>
-          <w:rStyle w:val="Strong"/>
-          <w:rFonts w:eastAsiaTheme="majorEastAsia"/>
-        </w:rPr>
-        <w:t>0.921</w:t>
-      </w:r>
-      <w:r>
-        <w:t xml:space="preserve">, và mAP@0.5:0.95 đạt </w:t>
-      </w:r>
-      <w:r>
-        <w:rPr>
-          <w:rStyle w:val="Strong"/>
-          <w:rFonts w:eastAsiaTheme="majorEastAsia"/>
-        </w:rPr>
-        <w:t>0.652</w:t>
-      </w:r>
-      <w:r>
-        <w:t>. Kỹ thuật tăng cường dữ liệu đã giúp mô hình trở nên mạnh mẽ hơn trong việc nhận diện đối tượng người dưới các điều kiện phức tạp và biến động của dữ liệu.</w:t>
       </w:r>
     </w:p>
     <w:p>
@@ -9120,46 +9149,6 @@
           <w:bCs/>
         </w:rPr>
       </w:pPr>
-      <w:r>
-        <w:rPr>
-          <w:noProof/>
-        </w:rPr>
-        <w:drawing>
-          <wp:inline distT="0" distB="0" distL="0" distR="0" wp14:anchorId="0CAE1CD9" wp14:editId="0F9F5E9F">
-            <wp:extent cx="5972175" cy="2896870"/>
-            <wp:effectExtent l="0" t="0" r="9525" b="0"/>
-            <wp:docPr id="2" name="Picture 2"/>
-            <wp:cNvGraphicFramePr>
-              <a:graphicFrameLocks xmlns:a="http://schemas.openxmlformats.org/drawingml/2006/main" noChangeAspect="1"/>
-            </wp:cNvGraphicFramePr>
-            <a:graphic xmlns:a="http://schemas.openxmlformats.org/drawingml/2006/main">
-              <a:graphicData uri="http://schemas.openxmlformats.org/drawingml/2006/picture">
-                <pic:pic xmlns:pic="http://schemas.openxmlformats.org/drawingml/2006/picture">
-                  <pic:nvPicPr>
-                    <pic:cNvPr id="1" name=""/>
-                    <pic:cNvPicPr/>
-                  </pic:nvPicPr>
-                  <pic:blipFill>
-                    <a:blip r:embed="rId26"/>
-                    <a:stretch>
-                      <a:fillRect/>
-                    </a:stretch>
-                  </pic:blipFill>
-                  <pic:spPr>
-                    <a:xfrm>
-                      <a:off x="0" y="0"/>
-                      <a:ext cx="5972175" cy="2896870"/>
-                    </a:xfrm>
-                    <a:prstGeom prst="rect">
-                      <a:avLst/>
-                    </a:prstGeom>
-                  </pic:spPr>
-                </pic:pic>
-              </a:graphicData>
-            </a:graphic>
-          </wp:inline>
-        </w:drawing>
-      </w:r>
     </w:p>
     <w:p>
       <w:pPr>
@@ -9176,67 +9165,6 @@
           <w:noProof/>
         </w:rPr>
         <w:lastRenderedPageBreak/>
-        <w:drawing>
-          <wp:inline distT="0" distB="0" distL="0" distR="0" wp14:anchorId="4D426E9A" wp14:editId="0899F027">
-            <wp:extent cx="5889811" cy="1887982"/>
-            <wp:effectExtent l="0" t="0" r="0" b="0"/>
-            <wp:docPr id="8" name="Picture 8"/>
-            <wp:cNvGraphicFramePr>
-              <a:graphicFrameLocks xmlns:a="http://schemas.openxmlformats.org/drawingml/2006/main" noChangeAspect="1"/>
-            </wp:cNvGraphicFramePr>
-            <a:graphic xmlns:a="http://schemas.openxmlformats.org/drawingml/2006/main">
-              <a:graphicData uri="http://schemas.openxmlformats.org/drawingml/2006/picture">
-                <pic:pic xmlns:pic="http://schemas.openxmlformats.org/drawingml/2006/picture">
-                  <pic:nvPicPr>
-                    <pic:cNvPr id="0" name="Picture 3"/>
-                    <pic:cNvPicPr>
-                      <a:picLocks noChangeAspect="1" noChangeArrowheads="1"/>
-                    </pic:cNvPicPr>
-                  </pic:nvPicPr>
-                  <pic:blipFill>
-                    <a:blip r:embed="rId24">
-                      <a:extLst>
-                        <a:ext uri="{28A0092B-C50C-407E-A947-70E740481C1C}">
-                          <a14:useLocalDpi xmlns:a14="http://schemas.microsoft.com/office/drawing/2010/main" val="0"/>
-                        </a:ext>
-                      </a:extLst>
-                    </a:blip>
-                    <a:srcRect/>
-                    <a:stretch>
-                      <a:fillRect/>
-                    </a:stretch>
-                  </pic:blipFill>
-                  <pic:spPr bwMode="auto">
-                    <a:xfrm>
-                      <a:off x="0" y="0"/>
-                      <a:ext cx="5893372" cy="1889123"/>
-                    </a:xfrm>
-                    <a:prstGeom prst="rect">
-                      <a:avLst/>
-                    </a:prstGeom>
-                    <a:noFill/>
-                  </pic:spPr>
-                </pic:pic>
-              </a:graphicData>
-            </a:graphic>
-          </wp:inline>
-        </w:drawing>
-      </w:r>
-    </w:p>
-    <w:p>
-      <w:pPr>
-        <w:pStyle w:val="NormalWeb"/>
-        <w:spacing w:line="360" w:lineRule="auto"/>
-        <w:jc w:val="center"/>
-        <w:rPr>
-          <w:b/>
-          <w:bCs/>
-        </w:rPr>
-      </w:pPr>
-      <w:r>
-        <w:rPr>
-          <w:noProof/>
-        </w:rPr>
         <w:drawing>
           <wp:inline distT="0" distB="0" distL="0" distR="0" wp14:anchorId="50777A4A" wp14:editId="7986AFE7">
             <wp:extent cx="5972175" cy="2896870"/>
@@ -9285,7 +9213,21 @@
           <w:b/>
           <w:bCs/>
         </w:rPr>
+        <w:t>[</w:t>
+      </w:r>
+      <w:r>
+        <w:rPr>
+          <w:b/>
+          <w:bCs/>
+        </w:rPr>
         <w:t>Ảnh So sánh 4 chỉ số của 3 models: 3 epochs, 15 epochs, với 30 epochs</w:t>
+      </w:r>
+      <w:r>
+        <w:rPr>
+          <w:b/>
+          <w:bCs/>
+        </w:rPr>
+        <w:t>]</w:t>
       </w:r>
     </w:p>
     <w:p>
@@ -9502,192 +9444,195 @@
           <w:sz w:val="26"/>
           <w:szCs w:val="26"/>
         </w:rPr>
+        <w:t>3.1.</w:t>
+      </w:r>
+      <w:r>
+        <w:rPr>
+          <w:b/>
+          <w:sz w:val="26"/>
+          <w:szCs w:val="26"/>
+        </w:rPr>
+        <w:t>6</w:t>
+      </w:r>
+      <w:r>
+        <w:rPr>
+          <w:b/>
+          <w:sz w:val="26"/>
+          <w:szCs w:val="26"/>
+        </w:rPr>
+        <w:t xml:space="preserve"> </w:t>
+      </w:r>
+      <w:r>
+        <w:rPr>
+          <w:b/>
+        </w:rPr>
+        <w:t>Phân tích kết quả và độ chính xác của mô hình</w:t>
+      </w:r>
+    </w:p>
+    <w:p>
+      <w:pPr>
+        <w:spacing w:before="100" w:beforeAutospacing="1" w:after="100" w:afterAutospacing="1"/>
+      </w:pPr>
+      <w:r>
+        <w:t xml:space="preserve">- </w:t>
+      </w:r>
+      <w:r>
+        <w:t xml:space="preserve">Sau quá trình huấn luyện, mô hình YOLOv8 đã thể hiện sự cải thiện rõ rệt. </w:t>
+      </w:r>
+      <w:r>
+        <w:rPr>
+          <w:b/>
+          <w:bCs/>
+        </w:rPr>
+        <w:t>Precision</w:t>
+      </w:r>
+      <w:r>
+        <w:t xml:space="preserve"> đã tăng từ </w:t>
+      </w:r>
+      <w:r>
+        <w:rPr>
+          <w:b/>
+          <w:bCs/>
+        </w:rPr>
+        <w:t>0.526</w:t>
+      </w:r>
+      <w:r>
+        <w:t xml:space="preserve"> trước huấn luyện lên </w:t>
+      </w:r>
+      <w:r>
+        <w:rPr>
+          <w:b/>
+          <w:bCs/>
+        </w:rPr>
+        <w:t>0.912</w:t>
+      </w:r>
+      <w:r>
+        <w:t xml:space="preserve"> sau khi huấn luyện với 50 epochs và augmentation, cho thấy mô hình dự đoán chính xác hơn và ít sai số hơn. </w:t>
+      </w:r>
+      <w:r>
+        <w:rPr>
+          <w:b/>
+          <w:bCs/>
+        </w:rPr>
+        <w:t>Recall</w:t>
+      </w:r>
+      <w:r>
+        <w:t xml:space="preserve"> cũng tăng từ </w:t>
+      </w:r>
+      <w:r>
+        <w:rPr>
+          <w:b/>
+          <w:bCs/>
+        </w:rPr>
+        <w:t>0.333</w:t>
+      </w:r>
+      <w:r>
+        <w:t xml:space="preserve"> lên </w:t>
+      </w:r>
+      <w:r>
+        <w:rPr>
+          <w:b/>
+          <w:bCs/>
+        </w:rPr>
+        <w:t>0.867</w:t>
+      </w:r>
+      <w:r>
+        <w:t>, minh chứng cho khả năng phát hiện đối tượng tốt hơn, đảm bảo mô hình không bỏ sót các đối tượng quan trọng.</w:t>
+      </w:r>
+    </w:p>
+    <w:p>
+      <w:pPr>
+        <w:spacing w:before="100" w:beforeAutospacing="1" w:after="100" w:afterAutospacing="1"/>
+      </w:pPr>
+      <w:r>
+        <w:t xml:space="preserve">- </w:t>
+      </w:r>
+      <w:r>
+        <w:t xml:space="preserve">Các chỉ số </w:t>
+      </w:r>
+      <w:r>
+        <w:rPr>
+          <w:b/>
+          <w:bCs/>
+        </w:rPr>
+        <w:t>mAP@0.5</w:t>
+      </w:r>
+      <w:r>
+        <w:t xml:space="preserve"> và </w:t>
+      </w:r>
+      <w:r>
+        <w:rPr>
+          <w:b/>
+          <w:bCs/>
+        </w:rPr>
+        <w:t>mAP@0.5:0.95</w:t>
+      </w:r>
+      <w:r>
+        <w:t xml:space="preserve"> cũng cho thấy sự cải tiến đáng kể, với </w:t>
+      </w:r>
+      <w:r>
+        <w:rPr>
+          <w:b/>
+          <w:bCs/>
+        </w:rPr>
+        <w:t>mAP@0.5</w:t>
+      </w:r>
+      <w:r>
+        <w:t xml:space="preserve"> tăng từ </w:t>
+      </w:r>
+      <w:r>
+        <w:rPr>
+          <w:b/>
+          <w:bCs/>
+        </w:rPr>
+        <w:t>0.526</w:t>
+      </w:r>
+      <w:r>
+        <w:t xml:space="preserve"> lên </w:t>
+      </w:r>
+      <w:r>
+        <w:rPr>
+          <w:b/>
+          <w:bCs/>
+        </w:rPr>
+        <w:t>0.921</w:t>
+      </w:r>
+      <w:r>
+        <w:t xml:space="preserve"> và </w:t>
+      </w:r>
+      <w:r>
+        <w:rPr>
+          <w:b/>
+          <w:bCs/>
+        </w:rPr>
+        <w:t>mAP@0.5:0.95</w:t>
+      </w:r>
+      <w:r>
+        <w:t xml:space="preserve"> tăng từ </w:t>
+      </w:r>
+      <w:r>
+        <w:rPr>
+          <w:b/>
+          <w:bCs/>
+        </w:rPr>
+        <w:t>0.333</w:t>
+      </w:r>
+      <w:r>
+        <w:t xml:space="preserve"> lên </w:t>
+      </w:r>
+      <w:r>
+        <w:rPr>
+          <w:b/>
+          <w:bCs/>
+        </w:rPr>
+        <w:t>0.652</w:t>
+      </w:r>
+      <w:r>
+        <w:t xml:space="preserve">. Điều này phản ánh khả năng của </w:t>
+      </w:r>
+      <w:r>
         <w:lastRenderedPageBreak/>
-        <w:t>3.1.</w:t>
-      </w:r>
-      <w:r>
-        <w:rPr>
-          <w:b/>
-          <w:sz w:val="26"/>
-          <w:szCs w:val="26"/>
-        </w:rPr>
-        <w:t>6</w:t>
-      </w:r>
-      <w:r>
-        <w:rPr>
-          <w:b/>
-          <w:sz w:val="26"/>
-          <w:szCs w:val="26"/>
-        </w:rPr>
-        <w:t xml:space="preserve"> </w:t>
-      </w:r>
-      <w:r>
-        <w:rPr>
-          <w:b/>
-        </w:rPr>
-        <w:t>Phân tích kết quả và độ chính xác của mô hình</w:t>
-      </w:r>
-    </w:p>
-    <w:p>
-      <w:pPr>
-        <w:spacing w:before="100" w:beforeAutospacing="1" w:after="100" w:afterAutospacing="1"/>
-      </w:pPr>
-      <w:r>
-        <w:t xml:space="preserve">- </w:t>
-      </w:r>
-      <w:r>
-        <w:t xml:space="preserve">Sau quá trình huấn luyện, mô hình YOLOv8 đã thể hiện sự cải thiện rõ rệt. </w:t>
-      </w:r>
-      <w:r>
-        <w:rPr>
-          <w:b/>
-          <w:bCs/>
-        </w:rPr>
-        <w:t>Precision</w:t>
-      </w:r>
-      <w:r>
-        <w:t xml:space="preserve"> đã tăng từ </w:t>
-      </w:r>
-      <w:r>
-        <w:rPr>
-          <w:b/>
-          <w:bCs/>
-        </w:rPr>
-        <w:t>0.526</w:t>
-      </w:r>
-      <w:r>
-        <w:t xml:space="preserve"> trước huấn luyện lên </w:t>
-      </w:r>
-      <w:r>
-        <w:rPr>
-          <w:b/>
-          <w:bCs/>
-        </w:rPr>
-        <w:t>0.912</w:t>
-      </w:r>
-      <w:r>
-        <w:t xml:space="preserve"> sau khi huấn luyện với 50 epochs và augmentation, cho thấy mô hình dự đoán chính xác hơn và ít sai số hơn. </w:t>
-      </w:r>
-      <w:r>
-        <w:rPr>
-          <w:b/>
-          <w:bCs/>
-        </w:rPr>
-        <w:t>Recall</w:t>
-      </w:r>
-      <w:r>
-        <w:t xml:space="preserve"> cũng tăng từ </w:t>
-      </w:r>
-      <w:r>
-        <w:rPr>
-          <w:b/>
-          <w:bCs/>
-        </w:rPr>
-        <w:t>0.333</w:t>
-      </w:r>
-      <w:r>
-        <w:t xml:space="preserve"> lên </w:t>
-      </w:r>
-      <w:r>
-        <w:rPr>
-          <w:b/>
-          <w:bCs/>
-        </w:rPr>
-        <w:t>0.867</w:t>
-      </w:r>
-      <w:r>
-        <w:t>, minh chứng cho khả năng phát hiện đối tượng tốt hơn, đảm bảo mô hình không bỏ sót các đối tượng quan trọng.</w:t>
-      </w:r>
-    </w:p>
-    <w:p>
-      <w:pPr>
-        <w:spacing w:before="100" w:beforeAutospacing="1" w:after="100" w:afterAutospacing="1"/>
-      </w:pPr>
-      <w:r>
-        <w:t xml:space="preserve">- </w:t>
-      </w:r>
-      <w:r>
-        <w:t xml:space="preserve">Các chỉ số </w:t>
-      </w:r>
-      <w:r>
-        <w:rPr>
-          <w:b/>
-          <w:bCs/>
-        </w:rPr>
-        <w:t>mAP@0.5</w:t>
-      </w:r>
-      <w:r>
-        <w:t xml:space="preserve"> và </w:t>
-      </w:r>
-      <w:r>
-        <w:rPr>
-          <w:b/>
-          <w:bCs/>
-        </w:rPr>
-        <w:t>mAP@0.5:0.95</w:t>
-      </w:r>
-      <w:r>
-        <w:t xml:space="preserve"> cũng cho thấy sự cải tiến đáng kể, với </w:t>
-      </w:r>
-      <w:r>
-        <w:rPr>
-          <w:b/>
-          <w:bCs/>
-        </w:rPr>
-        <w:t>mAP@0.5</w:t>
-      </w:r>
-      <w:r>
-        <w:t xml:space="preserve"> tăng từ </w:t>
-      </w:r>
-      <w:r>
-        <w:rPr>
-          <w:b/>
-          <w:bCs/>
-        </w:rPr>
-        <w:t>0.526</w:t>
-      </w:r>
-      <w:r>
-        <w:t xml:space="preserve"> lên </w:t>
-      </w:r>
-      <w:r>
-        <w:rPr>
-          <w:b/>
-          <w:bCs/>
-        </w:rPr>
-        <w:t>0.921</w:t>
-      </w:r>
-      <w:r>
-        <w:t xml:space="preserve"> và </w:t>
-      </w:r>
-      <w:r>
-        <w:rPr>
-          <w:b/>
-          <w:bCs/>
-        </w:rPr>
-        <w:t>mAP@0.5:0.95</w:t>
-      </w:r>
-      <w:r>
-        <w:t xml:space="preserve"> tăng từ </w:t>
-      </w:r>
-      <w:r>
-        <w:rPr>
-          <w:b/>
-          <w:bCs/>
-        </w:rPr>
-        <w:t>0.333</w:t>
-      </w:r>
-      <w:r>
-        <w:t xml:space="preserve"> lên </w:t>
-      </w:r>
-      <w:r>
-        <w:rPr>
-          <w:b/>
-          <w:bCs/>
-        </w:rPr>
-        <w:t>0.652</w:t>
-      </w:r>
-      <w:r>
-        <w:t>. Điều này phản ánh khả năng của mô hình trong việc phát hiện đối tượng chính xác hơn, ngay cả khi đối tượng trong ảnh có mức độ chồng lấn.</w:t>
+        <w:t>mô hình trong việc phát hiện đối tượng chính xác hơn, ngay cả khi đối tượng trong ảnh có mức độ chồng lấn.</w:t>
       </w:r>
     </w:p>
     <w:p>
@@ -9854,7 +9799,6 @@
           <w:sz w:val="26"/>
           <w:szCs w:val="26"/>
         </w:rPr>
-        <w:lastRenderedPageBreak/>
         <w:t>Hình 4.1: Biểu diễn cực quan</w:t>
       </w:r>
     </w:p>
@@ -9925,6 +9869,7 @@
           <w:sz w:val="26"/>
           <w:szCs w:val="26"/>
         </w:rPr>
+        <w:lastRenderedPageBreak/>
         <w:t>Tối ưu hóa mô hình</w:t>
       </w:r>
       <w:r>
@@ -10182,7 +10127,6 @@
         <w:rPr>
           <w:u w:val="single"/>
         </w:rPr>
-        <w:lastRenderedPageBreak/>
         <w:t xml:space="preserve"> </w:t>
       </w:r>
       <w:r>
@@ -10283,7 +10227,30 @@
           </w14:textOutline>
         </w:rPr>
       </w:pPr>
-      <w:r>
+      <w:hyperlink r:id="rId29" w:history="1">
+        <w:r>
+          <w:rPr>
+            <w:rStyle w:val="Hyperlink"/>
+            <w:sz w:val="32"/>
+            <w:szCs w:val="32"/>
+            <w14:shadow w14:blurRad="38100" w14:dist="25400" w14:dir="5400000" w14:sx="100000" w14:sy="100000" w14:kx="0" w14:ky="0" w14:algn="ctr">
+              <w14:srgbClr w14:val="6E747A">
+                <w14:alpha w14:val="57000"/>
+              </w14:srgbClr>
+            </w14:shadow>
+            <w14:textOutline w14:w="0" w14:cap="flat" w14:cmpd="sng" w14:algn="ctr">
+              <w14:noFill/>
+              <w14:prstDash w14:val="solid"/>
+              <w14:round/>
+            </w14:textOutline>
+          </w:rPr>
+          <w:t>https://github.com/ultralytics/yolov5</w:t>
+        </w:r>
+      </w:hyperlink>
+    </w:p>
+    <w:p>
+      <w:pPr>
+        <w:spacing w:after="160" w:line="259" w:lineRule="auto"/>
         <w:rPr>
           <w:color w:val="4472C4" w:themeColor="accent1"/>
           <w:sz w:val="32"/>
@@ -10300,8 +10267,88 @@
             <w14:round/>
           </w14:textOutline>
         </w:rPr>
-        <w:t>https://github.com/ultralytics/yolov5</w:t>
-      </w:r>
+      </w:pPr>
+      <w:r>
+        <w:rPr>
+          <w:color w:val="4472C4" w:themeColor="accent1"/>
+          <w:sz w:val="32"/>
+          <w:szCs w:val="32"/>
+          <w:u w:val="single"/>
+          <w14:shadow w14:blurRad="38100" w14:dist="25400" w14:dir="5400000" w14:sx="100000" w14:sy="100000" w14:kx="0" w14:ky="0" w14:algn="ctr">
+            <w14:srgbClr w14:val="6E747A">
+              <w14:alpha w14:val="57000"/>
+            </w14:srgbClr>
+          </w14:shadow>
+          <w14:textOutline w14:w="0" w14:cap="flat" w14:cmpd="sng" w14:algn="ctr">
+            <w14:noFill/>
+            <w14:prstDash w14:val="solid"/>
+            <w14:round/>
+          </w14:textOutline>
+        </w:rPr>
+        <w:lastRenderedPageBreak/>
+        <w:t>- Link Model: https://huggingface.co/pitangent-ds/YOLOv8-human-detection-thermal</w:t>
+      </w:r>
+    </w:p>
+    <w:p>
+      <w:pPr>
+        <w:spacing w:after="160" w:line="259" w:lineRule="auto"/>
+        <w:rPr>
+          <w:color w:val="4472C4" w:themeColor="accent1"/>
+          <w:sz w:val="32"/>
+          <w:szCs w:val="32"/>
+          <w:u w:val="single"/>
+          <w14:shadow w14:blurRad="38100" w14:dist="25400" w14:dir="5400000" w14:sx="100000" w14:sy="100000" w14:kx="0" w14:ky="0" w14:algn="ctr">
+            <w14:srgbClr w14:val="6E747A">
+              <w14:alpha w14:val="57000"/>
+            </w14:srgbClr>
+          </w14:shadow>
+          <w14:textOutline w14:w="0" w14:cap="flat" w14:cmpd="sng" w14:algn="ctr">
+            <w14:noFill/>
+            <w14:prstDash w14:val="solid"/>
+            <w14:round/>
+          </w14:textOutline>
+        </w:rPr>
+      </w:pPr>
+      <w:r>
+        <w:rPr>
+          <w:color w:val="4472C4" w:themeColor="accent1"/>
+          <w:sz w:val="32"/>
+          <w:szCs w:val="32"/>
+          <w:u w:val="single"/>
+          <w14:shadow w14:blurRad="38100" w14:dist="25400" w14:dir="5400000" w14:sx="100000" w14:sy="100000" w14:kx="0" w14:ky="0" w14:algn="ctr">
+            <w14:srgbClr w14:val="6E747A">
+              <w14:alpha w14:val="57000"/>
+            </w14:srgbClr>
+          </w14:shadow>
+          <w14:textOutline w14:w="0" w14:cap="flat" w14:cmpd="sng" w14:algn="ctr">
+            <w14:noFill/>
+            <w14:prstDash w14:val="solid"/>
+            <w14:round/>
+          </w14:textOutline>
+        </w:rPr>
+        <w:t>- Link Dataset: https://universe.roboflow.com/smart2/persondection-61bc2/dataset/5#</w:t>
+      </w:r>
+    </w:p>
+    <w:p>
+      <w:pPr>
+        <w:spacing w:after="160" w:line="259" w:lineRule="auto"/>
+        <w:rPr>
+          <w:color w:val="4472C4" w:themeColor="accent1"/>
+          <w:sz w:val="32"/>
+          <w:szCs w:val="32"/>
+          <w:u w:val="single"/>
+          <w14:shadow w14:blurRad="38100" w14:dist="25400" w14:dir="5400000" w14:sx="100000" w14:sy="100000" w14:kx="0" w14:ky="0" w14:algn="ctr">
+            <w14:srgbClr w14:val="6E747A">
+              <w14:alpha w14:val="57000"/>
+            </w14:srgbClr>
+          </w14:shadow>
+          <w14:textOutline w14:w="0" w14:cap="flat" w14:cmpd="sng" w14:algn="ctr">
+            <w14:noFill/>
+            <w14:prstDash w14:val="solid"/>
+            <w14:round/>
+          </w14:textOutline>
+        </w:rPr>
+      </w:pPr>
     </w:p>
     <w:p>
       <w:pPr>
@@ -10325,8 +10372,8 @@
     <w:p/>
     <w:p/>
     <w:sectPr>
-      <w:headerReference w:type="default" r:id="rId29"/>
-      <w:footerReference w:type="default" r:id="rId30"/>
+      <w:headerReference w:type="default" r:id="rId30"/>
+      <w:footerReference w:type="default" r:id="rId31"/>
       <w:type w:val="continuous"/>
       <w:pgSz w:w="12240" w:h="15840"/>
       <w:pgMar w:top="1134" w:right="1134" w:bottom="1418" w:left="1701" w:header="720" w:footer="720" w:gutter="0"/>

</xml_diff>